<commit_message>
- final updates to several URLs
</commit_message>
<xml_diff>
--- a/pwiz_tools/Skyline/Documentation/Tutorials/Chinese/outgoing/Skyline Spectral Library Explorer_zh-CHS.docx
+++ b/pwiz_tools/Skyline/Documentation/Tutorials/Chinese/outgoing/Skyline Spectral Library Explorer_zh-CHS.docx
@@ -27,15 +27,7 @@
     </w:p>
     <w:p>
       <w:r>
-        <w:t xml:space="preserve">Skyline has had the ability to build </w:t>
-      </w:r>
-      <w:proofErr w:type="spellStart"/>
-      <w:r>
-        <w:t>BiblioSpec</w:t>
-      </w:r>
-      <w:proofErr w:type="spellEnd"/>
-      <w:r>
-        <w:t xml:space="preserve"> spectral libraries</w:t>
+        <w:t>Skyline has had the ability to build BiblioSpec spectral libraries</w:t>
       </w:r>
       <w:r>
         <w:fldChar w:fldCharType="begin"/>
@@ -195,14 +187,13 @@
           <w:rPr>
             <w:rStyle w:val="Hyperlink"/>
           </w:rPr>
-          <w:t>https://skyline.gs.washington.edu/tutorials/LibraryExplorer.zip</w:t>
+          <w:t>https://skyline.ms/tutorials/LibraryExplorer.zip</w:t>
         </w:r>
       </w:hyperlink>
-      <w:r>
-        <w:t xml:space="preserve"> </w:t>
-      </w:r>
-    </w:p>
-    <w:p>
+    </w:p>
+    <w:p>
+      <w:bookmarkStart w:id="0" w:name="_GoBack"/>
+      <w:bookmarkEnd w:id="0"/>
       <w:r>
         <w:t xml:space="preserve">Extract the files in it to a folder on your computer, like: </w:t>
       </w:r>
@@ -254,13 +245,8 @@
         <w:t xml:space="preserve">the </w:t>
       </w:r>
       <w:r>
-        <w:t xml:space="preserve">protein </w:t>
-      </w:r>
-      <w:proofErr w:type="spellStart"/>
-      <w:r>
-        <w:t>Adolase</w:t>
-      </w:r>
-      <w:proofErr w:type="spellEnd"/>
+        <w:t>protein Adolase</w:t>
+      </w:r>
     </w:p>
     <w:p>
       <w:pPr>
@@ -270,16 +256,11 @@
           <w:numId w:val="25"/>
         </w:numPr>
       </w:pPr>
-      <w:proofErr w:type="spellStart"/>
       <w:r>
         <w:t>phospho</w:t>
       </w:r>
       <w:r>
-        <w:t>.blib</w:t>
-      </w:r>
-      <w:proofErr w:type="spellEnd"/>
-      <w:r>
-        <w:t xml:space="preserve"> – a spectral library containing spectra </w:t>
+        <w:t xml:space="preserve">.blib – a spectral library containing spectra </w:t>
       </w:r>
       <w:r>
         <w:t>from a phosphorylation experiment</w:t>
@@ -293,13 +274,8 @@
           <w:numId w:val="25"/>
         </w:numPr>
       </w:pPr>
-      <w:proofErr w:type="spellStart"/>
-      <w:r>
-        <w:t>human.protdb</w:t>
-      </w:r>
-      <w:proofErr w:type="spellEnd"/>
-      <w:r>
-        <w:t xml:space="preserve"> –</w:t>
+      <w:r>
+        <w:t>human.protdb –</w:t>
       </w:r>
       <w:r>
         <w:t xml:space="preserve"> a small background proteome file built from</w:t>
@@ -656,21 +632,7 @@
         <w:rPr>
           <w:rFonts w:ascii="Calibri" w:hAnsi="Calibri" w:cs="Calibri"/>
         </w:rPr>
-        <w:t xml:space="preserve">Navigate to the </w:t>
-      </w:r>
-      <w:proofErr w:type="spellStart"/>
-      <w:r>
-        <w:rPr>
-          <w:rFonts w:ascii="Calibri" w:hAnsi="Calibri" w:cs="Calibri"/>
-        </w:rPr>
-        <w:t>LibraryExplorer</w:t>
-      </w:r>
-      <w:proofErr w:type="spellEnd"/>
-      <w:r>
-        <w:rPr>
-          <w:rFonts w:ascii="Calibri" w:hAnsi="Calibri" w:cs="Calibri"/>
-        </w:rPr>
-        <w:t xml:space="preserve"> folder created earlier.</w:t>
+        <w:t>Navigate to the LibraryExplorer folder created earlier.</w:t>
       </w:r>
     </w:p>
     <w:p>
@@ -1208,23 +1170,7 @@
           <w:rFonts w:ascii="Calibri" w:hAnsi="Calibri" w:cs="Calibri"/>
           <w:color w:val="000000"/>
         </w:rPr>
-        <w:t>If you have other modifications that do not appear here, uncheck all but the ‘</w:t>
-      </w:r>
-      <w:proofErr w:type="spellStart"/>
-      <w:r>
-        <w:rPr>
-          <w:rFonts w:ascii="Calibri" w:hAnsi="Calibri" w:cs="Calibri"/>
-          <w:color w:val="000000"/>
-        </w:rPr>
-        <w:t>Carbamidomethyl</w:t>
-      </w:r>
-      <w:proofErr w:type="spellEnd"/>
-      <w:r>
-        <w:rPr>
-          <w:rFonts w:ascii="Calibri" w:hAnsi="Calibri" w:cs="Calibri"/>
-          <w:color w:val="000000"/>
-        </w:rPr>
-        <w:t xml:space="preserve"> </w:t>
+        <w:t xml:space="preserve">If you have other modifications that do not appear here, uncheck all but the ‘Carbamidomethyl </w:t>
       </w:r>
       <w:r>
         <w:rPr>
@@ -1642,15 +1588,7 @@
         <w:t>, however, because the current document specifies the</w:t>
       </w:r>
       <w:r>
-        <w:t xml:space="preserve"> ‘</w:t>
-      </w:r>
-      <w:proofErr w:type="spellStart"/>
-      <w:r>
-        <w:t>Carbamidomethyl</w:t>
-      </w:r>
-      <w:proofErr w:type="spellEnd"/>
-      <w:r>
-        <w:t xml:space="preserve"> </w:t>
+        <w:t xml:space="preserve"> ‘Carbamidomethyl </w:t>
       </w:r>
       <w:r>
         <w:t>(</w:t>
@@ -1668,15 +1606,7 @@
         <w:t>ion on the Cysteine is listed</w:t>
       </w:r>
       <w:r>
-        <w:t xml:space="preserve"> </w:t>
-      </w:r>
-      <w:proofErr w:type="gramStart"/>
-      <w:r>
-        <w:t>C[</w:t>
-      </w:r>
-      <w:proofErr w:type="gramEnd"/>
-      <w:r>
-        <w:t>+57.0]</w:t>
+        <w:t xml:space="preserve"> C[+57.0]</w:t>
       </w:r>
       <w:r>
         <w:t xml:space="preserve"> as expected.</w:t>
@@ -1798,34 +1728,13 @@
         <w:t>Q</w:t>
       </w:r>
       <w:r>
-        <w:t xml:space="preserve">VLFSADDR++, and you will see that the glutamine modification is displayed in the tip as </w:t>
-      </w:r>
-      <w:proofErr w:type="gramStart"/>
-      <w:r>
-        <w:t>Q[</w:t>
-      </w:r>
-      <w:proofErr w:type="gramEnd"/>
-      <w:r>
-        <w:t xml:space="preserve">+17.0] for a </w:t>
-      </w:r>
-      <w:proofErr w:type="spellStart"/>
-      <w:r>
-        <w:t>Gln</w:t>
-      </w:r>
-      <w:proofErr w:type="spellEnd"/>
-      <w:r>
-        <w:t>-&gt;</w:t>
-      </w:r>
-      <w:r>
-        <w:t>pyro-</w:t>
-      </w:r>
-      <w:proofErr w:type="spellStart"/>
-      <w:r>
-        <w:t>Glu</w:t>
-      </w:r>
-      <w:proofErr w:type="spellEnd"/>
-      <w:r>
-        <w:t xml:space="preserve"> modification.</w:t>
+        <w:t xml:space="preserve">VLFSADDR++, and you will see that the glutamine modification is displayed in the tip as Q[+17.0] for a </w:t>
+      </w:r>
+      <w:r>
+        <w:t>Gln-&gt;</w:t>
+      </w:r>
+      <w:r>
+        <w:t>pyro-Glu modification.</w:t>
       </w:r>
       <w:r>
         <w:t xml:space="preserve">  To understand why Skyline displays both </w:t>
@@ -1850,24 +1759,11 @@
       <w:r>
         <w:t xml:space="preserve">+++ twice, you can hover the cursor over these peptides as well.  You will find that they represent all 15N modified peptides with and without the </w:t>
       </w:r>
-      <w:proofErr w:type="spellStart"/>
-      <w:r>
-        <w:t>Gln</w:t>
-      </w:r>
-      <w:proofErr w:type="spellEnd"/>
-      <w:r>
-        <w:t>-&gt;</w:t>
-      </w:r>
-      <w:r>
-        <w:t>pyro-</w:t>
-      </w:r>
-      <w:proofErr w:type="spellStart"/>
-      <w:r>
-        <w:t>Glu</w:t>
-      </w:r>
-      <w:proofErr w:type="spellEnd"/>
-      <w:r>
-        <w:t xml:space="preserve"> modification.</w:t>
+      <w:r>
+        <w:t>Gln-&gt;</w:t>
+      </w:r>
+      <w:r>
+        <w:t>pyro-Glu modification.</w:t>
       </w:r>
     </w:p>
     <w:p>
@@ -2547,21 +2443,12 @@
         </w:rPr>
         <w:t xml:space="preserve">the </w:t>
       </w:r>
-      <w:proofErr w:type="spellStart"/>
-      <w:r>
-        <w:rPr>
-          <w:rFonts w:ascii="Calibri" w:hAnsi="Calibri" w:cs="Calibri"/>
-          <w:color w:val="000000"/>
-        </w:rPr>
-        <w:t>Gln</w:t>
-      </w:r>
-      <w:proofErr w:type="spellEnd"/>
-      <w:r>
-        <w:rPr>
-          <w:rFonts w:ascii="Calibri" w:hAnsi="Calibri" w:cs="Calibri"/>
-          <w:color w:val="000000"/>
-        </w:rPr>
-        <w:t>-&gt;</w:t>
+      <w:r>
+        <w:rPr>
+          <w:rFonts w:ascii="Calibri" w:hAnsi="Calibri" w:cs="Calibri"/>
+          <w:color w:val="000000"/>
+        </w:rPr>
+        <w:t>Gln-&gt;</w:t>
       </w:r>
       <w:r>
         <w:rPr>
@@ -2577,21 +2464,12 @@
         </w:rPr>
         <w:t>-</w:t>
       </w:r>
-      <w:proofErr w:type="spellStart"/>
-      <w:r>
-        <w:rPr>
-          <w:rFonts w:ascii="Calibri" w:hAnsi="Calibri" w:cs="Calibri"/>
-          <w:color w:val="000000"/>
-        </w:rPr>
-        <w:t>Glu</w:t>
-      </w:r>
-      <w:proofErr w:type="spellEnd"/>
-      <w:r>
-        <w:rPr>
-          <w:rFonts w:ascii="Calibri" w:hAnsi="Calibri" w:cs="Calibri"/>
-          <w:color w:val="000000"/>
-        </w:rPr>
-        <w:t xml:space="preserve"> </w:t>
+      <w:r>
+        <w:rPr>
+          <w:rFonts w:ascii="Calibri" w:hAnsi="Calibri" w:cs="Calibri"/>
+          <w:color w:val="000000"/>
+        </w:rPr>
+        <w:t xml:space="preserve">Glu </w:t>
       </w:r>
       <w:r>
         <w:rPr>
@@ -2773,7 +2651,6 @@
         </w:rPr>
         <w:t>“</w:t>
       </w:r>
-      <w:proofErr w:type="spellStart"/>
       <w:r>
         <w:rPr>
           <w:rFonts w:ascii="Calibri" w:hAnsi="Calibri" w:cs="Calibri"/>
@@ -2781,7 +2658,6 @@
         </w:rPr>
         <w:t>Gln</w:t>
       </w:r>
-      <w:proofErr w:type="spellEnd"/>
       <w:r>
         <w:rPr>
           <w:rFonts w:ascii="Calibri" w:hAnsi="Calibri" w:cs="Calibri"/>
@@ -2836,23 +2712,7 @@
         <w:t>T</w:t>
       </w:r>
       <w:r>
-        <w:t>his should select the modification “</w:t>
-      </w:r>
-      <w:proofErr w:type="spellStart"/>
-      <w:r>
-        <w:t>Gln</w:t>
-      </w:r>
-      <w:proofErr w:type="spellEnd"/>
-      <w:r>
-        <w:t>-&gt;pyro-</w:t>
-      </w:r>
-      <w:proofErr w:type="spellStart"/>
-      <w:r>
-        <w:t>Glu</w:t>
-      </w:r>
-      <w:proofErr w:type="spellEnd"/>
-      <w:r>
-        <w:t xml:space="preserve"> (N-term Q)” and the </w:t>
+        <w:t xml:space="preserve">his should select the modification “Gln-&gt;pyro-Glu (N-term Q)” and the </w:t>
       </w:r>
       <w:r>
         <w:rPr>
@@ -3062,21 +2922,12 @@
         </w:rPr>
         <w:t>“</w:t>
       </w:r>
-      <w:proofErr w:type="spellStart"/>
-      <w:r>
-        <w:rPr>
-          <w:rFonts w:ascii="Calibri" w:hAnsi="Calibri" w:cs="Calibri"/>
-          <w:color w:val="000000"/>
-        </w:rPr>
-        <w:t>Gln</w:t>
-      </w:r>
-      <w:proofErr w:type="spellEnd"/>
-      <w:r>
-        <w:rPr>
-          <w:rFonts w:ascii="Calibri" w:hAnsi="Calibri" w:cs="Calibri"/>
-          <w:color w:val="000000"/>
-        </w:rPr>
-        <w:t>-&gt;</w:t>
+      <w:r>
+        <w:rPr>
+          <w:rFonts w:ascii="Calibri" w:hAnsi="Calibri" w:cs="Calibri"/>
+          <w:color w:val="000000"/>
+        </w:rPr>
+        <w:t>Gln-&gt;</w:t>
       </w:r>
       <w:r>
         <w:rPr>
@@ -3092,7 +2943,6 @@
         </w:rPr>
         <w:t>-</w:t>
       </w:r>
-      <w:proofErr w:type="spellStart"/>
       <w:r>
         <w:rPr>
           <w:rFonts w:ascii="Calibri" w:hAnsi="Calibri" w:cs="Calibri"/>
@@ -3100,7 +2950,6 @@
         </w:rPr>
         <w:t>Glu</w:t>
       </w:r>
-      <w:proofErr w:type="spellEnd"/>
       <w:r>
         <w:rPr>
           <w:rFonts w:ascii="Calibri" w:hAnsi="Calibri" w:cs="Calibri"/>
@@ -3315,23 +3164,7 @@
           <w:rFonts w:ascii="Calibri" w:hAnsi="Calibri" w:cs="Calibri"/>
           <w:color w:val="000000"/>
         </w:rPr>
-        <w:t>choose “Label</w:t>
-      </w:r>
-      <w:proofErr w:type="gramStart"/>
-      <w:r>
-        <w:rPr>
-          <w:rFonts w:ascii="Calibri" w:hAnsi="Calibri" w:cs="Calibri"/>
-          <w:color w:val="000000"/>
-        </w:rPr>
-        <w:t>:15N</w:t>
-      </w:r>
-      <w:proofErr w:type="gramEnd"/>
-      <w:r>
-        <w:rPr>
-          <w:rFonts w:ascii="Calibri" w:hAnsi="Calibri" w:cs="Calibri"/>
-          <w:color w:val="000000"/>
-        </w:rPr>
-        <w:t>”.</w:t>
+        <w:t>choose “Label:15N”.</w:t>
       </w:r>
     </w:p>
     <w:p>
@@ -3546,17 +3379,8 @@
           <w:rFonts w:ascii="Calibri" w:hAnsi="Calibri" w:cs="Calibri"/>
           <w:color w:val="000000"/>
         </w:rPr>
-        <w:t>Label</w:t>
-      </w:r>
-      <w:proofErr w:type="gramStart"/>
-      <w:r>
-        <w:rPr>
-          <w:rFonts w:ascii="Calibri" w:hAnsi="Calibri" w:cs="Calibri"/>
-          <w:color w:val="000000"/>
-        </w:rPr>
-        <w:t>:15N</w:t>
-      </w:r>
-      <w:proofErr w:type="gramEnd"/>
+        <w:t>Label:15N</w:t>
+      </w:r>
       <w:r>
         <w:rPr>
           <w:rFonts w:ascii="Calibri" w:hAnsi="Calibri" w:cs="Calibri"/>
@@ -3968,23 +3792,7 @@
           <w:rFonts w:ascii="Calibri" w:hAnsi="Calibri" w:cs="Calibri"/>
           <w:color w:val="000000"/>
         </w:rPr>
-        <w:t>and its pyro-</w:t>
-      </w:r>
-      <w:proofErr w:type="spellStart"/>
-      <w:r>
-        <w:rPr>
-          <w:rFonts w:ascii="Calibri" w:hAnsi="Calibri" w:cs="Calibri"/>
-          <w:color w:val="000000"/>
-        </w:rPr>
-        <w:t>Glu</w:t>
-      </w:r>
-      <w:proofErr w:type="spellEnd"/>
-      <w:r>
-        <w:rPr>
-          <w:rFonts w:ascii="Calibri" w:hAnsi="Calibri" w:cs="Calibri"/>
-          <w:color w:val="000000"/>
-        </w:rPr>
-        <w:t xml:space="preserve"> modified form </w:t>
+        <w:t xml:space="preserve">and its pyro-Glu modified form </w:t>
       </w:r>
       <w:r>
         <w:rPr>
@@ -4341,21 +4149,12 @@
         </w:rPr>
         <w:t xml:space="preserve">hoose </w:t>
       </w:r>
-      <w:proofErr w:type="gramStart"/>
-      <w:r>
-        <w:rPr>
-          <w:rFonts w:ascii="Calibri" w:hAnsi="Calibri" w:cs="Calibri"/>
-          <w:b/>
-        </w:rPr>
-        <w:t>Include</w:t>
-      </w:r>
-      <w:proofErr w:type="gramEnd"/>
-      <w:r>
-        <w:rPr>
-          <w:rFonts w:ascii="Calibri" w:hAnsi="Calibri" w:cs="Calibri"/>
-          <w:b/>
-        </w:rPr>
-        <w:t xml:space="preserve"> all peptides</w:t>
+      <w:r>
+        <w:rPr>
+          <w:rFonts w:ascii="Calibri" w:hAnsi="Calibri" w:cs="Calibri"/>
+          <w:b/>
+        </w:rPr>
+        <w:t>Include all peptides</w:t>
       </w:r>
       <w:r>
         <w:rPr>
@@ -5360,24 +5159,14 @@
       <w:r>
         <w:t xml:space="preserve">The other library included with this tutorial contains a number of peptides with phosphorylated </w:t>
       </w:r>
-      <w:proofErr w:type="spellStart"/>
-      <w:r>
-        <w:t>serines</w:t>
-      </w:r>
-      <w:proofErr w:type="spellEnd"/>
-      <w:r>
-        <w:t xml:space="preserve"> </w:t>
+      <w:r>
+        <w:t xml:space="preserve">serines </w:t>
       </w:r>
       <w:r>
         <w:t>(</w:t>
       </w:r>
-      <w:proofErr w:type="spellStart"/>
-      <w:r>
-        <w:t>Ser</w:t>
-      </w:r>
-      <w:proofErr w:type="spellEnd"/>
-      <w:r>
-        <w:t xml:space="preserve"> + </w:t>
+      <w:r>
+        <w:t xml:space="preserve">Ser + </w:t>
       </w:r>
       <w:r>
         <w:t>HPO</w:t>
@@ -5389,15 +5178,7 @@
         <w:t>3</w:t>
       </w:r>
       <w:r>
-        <w:t xml:space="preserve"> = </w:t>
-      </w:r>
-      <w:proofErr w:type="spellStart"/>
-      <w:r>
-        <w:t>Ser</w:t>
-      </w:r>
-      <w:proofErr w:type="spellEnd"/>
-      <w:r>
-        <w:t xml:space="preserve"> + 80 Da</w:t>
+        <w:t xml:space="preserve"> = Ser + 80 Da</w:t>
       </w:r>
       <w:r>
         <w:t>), which means the MS/MS spectra often contain high intensity peaks for fragment ions with a neutral loss of H</w:t>
@@ -5418,15 +5199,7 @@
         <w:t>4</w:t>
       </w:r>
       <w:r>
-        <w:t xml:space="preserve"> (-98 </w:t>
-      </w:r>
-      <w:proofErr w:type="spellStart"/>
-      <w:r>
-        <w:t>Da</w:t>
-      </w:r>
-      <w:proofErr w:type="spellEnd"/>
-      <w:r>
-        <w:t>)</w:t>
+        <w:t xml:space="preserve"> (-98 Da)</w:t>
       </w:r>
       <w:r>
         <w:t>.  By correctly matching your document modifications to your spectral library modifications, as you learned to do in</w:t>
@@ -5584,28 +5357,12 @@
         </w:rPr>
         <w:t>or the “</w:t>
       </w:r>
-      <w:proofErr w:type="spellStart"/>
-      <w:r>
-        <w:rPr>
-          <w:rFonts w:ascii="Calibri" w:hAnsi="Calibri" w:cs="Calibri"/>
-        </w:rPr>
-        <w:t>Gln</w:t>
-      </w:r>
-      <w:proofErr w:type="spellEnd"/>
-      <w:r>
-        <w:rPr>
-          <w:rFonts w:ascii="Calibri" w:hAnsi="Calibri" w:cs="Calibri"/>
-        </w:rPr>
-        <w:t>-&gt;pyro-</w:t>
-      </w:r>
-      <w:proofErr w:type="spellStart"/>
-      <w:r>
-        <w:rPr>
-          <w:rFonts w:ascii="Calibri" w:hAnsi="Calibri" w:cs="Calibri"/>
-        </w:rPr>
-        <w:t>Glu</w:t>
-      </w:r>
-      <w:proofErr w:type="spellEnd"/>
+      <w:r>
+        <w:rPr>
+          <w:rFonts w:ascii="Calibri" w:hAnsi="Calibri" w:cs="Calibri"/>
+        </w:rPr>
+        <w:t>Gln-&gt;pyro-Glu</w:t>
+      </w:r>
       <w:r>
         <w:rPr>
           <w:rFonts w:ascii="Calibri" w:hAnsi="Calibri" w:cs="Calibri"/>
@@ -5628,14 +5385,7 @@
         <w:rPr>
           <w:rFonts w:ascii="Calibri" w:hAnsi="Calibri" w:cs="Calibri"/>
         </w:rPr>
-        <w:t>Label</w:t>
-      </w:r>
-      <w:proofErr w:type="gramStart"/>
-      <w:r>
-        <w:rPr>
-          <w:rFonts w:ascii="Calibri" w:hAnsi="Calibri" w:cs="Calibri"/>
-        </w:rPr>
-        <w:t>:</w:t>
+        <w:t>Label:</w:t>
       </w:r>
       <w:r>
         <w:rPr>
@@ -5643,7 +5393,6 @@
         </w:rPr>
         <w:t>15N</w:t>
       </w:r>
-      <w:proofErr w:type="gramEnd"/>
       <w:r>
         <w:rPr>
           <w:rFonts w:ascii="Calibri" w:hAnsi="Calibri" w:cs="Calibri"/>
@@ -6030,23 +5779,13 @@
         </w:rPr>
         <w:t xml:space="preserve">Human </w:t>
       </w:r>
-      <w:proofErr w:type="spellStart"/>
-      <w:r>
-        <w:rPr>
-          <w:rFonts w:ascii="Calibri" w:hAnsi="Calibri" w:cs="Calibri"/>
-          <w:sz w:val="22"/>
-          <w:szCs w:val="22"/>
-        </w:rPr>
-        <w:t>Phospho</w:t>
-      </w:r>
-      <w:proofErr w:type="spellEnd"/>
-      <w:r>
-        <w:rPr>
-          <w:rFonts w:ascii="Calibri" w:hAnsi="Calibri" w:cs="Calibri"/>
-          <w:sz w:val="22"/>
-          <w:szCs w:val="22"/>
-        </w:rPr>
-        <w:t>”</w:t>
+      <w:r>
+        <w:rPr>
+          <w:rFonts w:ascii="Calibri" w:hAnsi="Calibri" w:cs="Calibri"/>
+          <w:sz w:val="22"/>
+          <w:szCs w:val="22"/>
+        </w:rPr>
+        <w:t>Phospho”</w:t>
       </w:r>
       <w:r>
         <w:rPr>
@@ -6132,25 +5871,7 @@
           <w:sz w:val="22"/>
           <w:szCs w:val="22"/>
         </w:rPr>
-        <w:t xml:space="preserve">Navigate to the </w:t>
-      </w:r>
-      <w:proofErr w:type="spellStart"/>
-      <w:r>
-        <w:rPr>
-          <w:rFonts w:ascii="Calibri" w:hAnsi="Calibri" w:cs="Calibri"/>
-          <w:sz w:val="22"/>
-          <w:szCs w:val="22"/>
-        </w:rPr>
-        <w:t>LibraryExplorer</w:t>
-      </w:r>
-      <w:proofErr w:type="spellEnd"/>
-      <w:r>
-        <w:rPr>
-          <w:rFonts w:ascii="Calibri" w:hAnsi="Calibri" w:cs="Calibri"/>
-          <w:sz w:val="22"/>
-          <w:szCs w:val="22"/>
-        </w:rPr>
-        <w:t xml:space="preserve"> folder </w:t>
+        <w:t xml:space="preserve">Navigate to the LibraryExplorer folder </w:t>
       </w:r>
       <w:r>
         <w:rPr>
@@ -6198,7 +5919,6 @@
         </w:rPr>
         <w:t>click on “</w:t>
       </w:r>
-      <w:proofErr w:type="spellStart"/>
       <w:r>
         <w:rPr>
           <w:rFonts w:ascii="Calibri" w:hAnsi="Calibri" w:cs="Calibri"/>
@@ -6213,16 +5933,7 @@
           <w:sz w:val="22"/>
           <w:szCs w:val="22"/>
         </w:rPr>
-        <w:t>.blib</w:t>
-      </w:r>
-      <w:proofErr w:type="spellEnd"/>
-      <w:r>
-        <w:rPr>
-          <w:rFonts w:ascii="Calibri" w:hAnsi="Calibri" w:cs="Calibri"/>
-          <w:sz w:val="22"/>
-          <w:szCs w:val="22"/>
-        </w:rPr>
-        <w:t>”</w:t>
+        <w:t>.blib”</w:t>
       </w:r>
       <w:r>
         <w:rPr>
@@ -6369,19 +6080,11 @@
         </w:rPr>
         <w:t xml:space="preserve">Human </w:t>
       </w:r>
-      <w:proofErr w:type="spellStart"/>
-      <w:r>
-        <w:rPr>
-          <w:rFonts w:ascii="Calibri" w:hAnsi="Calibri" w:cs="Calibri"/>
-        </w:rPr>
-        <w:t>Phospho</w:t>
-      </w:r>
-      <w:proofErr w:type="spellEnd"/>
-      <w:r>
-        <w:rPr>
-          <w:rFonts w:ascii="Calibri" w:hAnsi="Calibri" w:cs="Calibri"/>
-        </w:rPr>
-        <w:t>”</w:t>
+      <w:r>
+        <w:rPr>
+          <w:rFonts w:ascii="Calibri" w:hAnsi="Calibri" w:cs="Calibri"/>
+        </w:rPr>
+        <w:t>Phospho”</w:t>
       </w:r>
       <w:r>
         <w:rPr>
@@ -6509,23 +6212,13 @@
         </w:rPr>
         <w:t xml:space="preserve">Human </w:t>
       </w:r>
-      <w:proofErr w:type="spellStart"/>
-      <w:r>
-        <w:rPr>
-          <w:rFonts w:ascii="Calibri" w:hAnsi="Calibri" w:cs="Calibri"/>
-          <w:sz w:val="22"/>
-          <w:szCs w:val="22"/>
-        </w:rPr>
-        <w:t>Phospho</w:t>
-      </w:r>
-      <w:proofErr w:type="spellEnd"/>
-      <w:r>
-        <w:rPr>
-          <w:rFonts w:ascii="Calibri" w:hAnsi="Calibri" w:cs="Calibri"/>
-          <w:sz w:val="22"/>
-          <w:szCs w:val="22"/>
-        </w:rPr>
-        <w:t xml:space="preserve"> library.</w:t>
+      <w:r>
+        <w:rPr>
+          <w:rFonts w:ascii="Calibri" w:hAnsi="Calibri" w:cs="Calibri"/>
+          <w:sz w:val="22"/>
+          <w:szCs w:val="22"/>
+        </w:rPr>
+        <w:t>Phospho library.</w:t>
       </w:r>
     </w:p>
     <w:p>
@@ -7334,23 +7027,13 @@
         </w:rPr>
         <w:t>nter “</w:t>
       </w:r>
-      <w:proofErr w:type="spellStart"/>
-      <w:r>
-        <w:rPr>
-          <w:rFonts w:ascii="Calibri" w:hAnsi="Calibri" w:cs="Calibri"/>
-          <w:sz w:val="22"/>
-          <w:szCs w:val="22"/>
-        </w:rPr>
-        <w:t>Phospho</w:t>
-      </w:r>
-      <w:proofErr w:type="spellEnd"/>
-      <w:r>
-        <w:rPr>
-          <w:rFonts w:ascii="Calibri" w:hAnsi="Calibri" w:cs="Calibri"/>
-          <w:sz w:val="22"/>
-          <w:szCs w:val="22"/>
-        </w:rPr>
-        <w:t xml:space="preserve"> </w:t>
+      <w:r>
+        <w:rPr>
+          <w:rFonts w:ascii="Calibri" w:hAnsi="Calibri" w:cs="Calibri"/>
+          <w:sz w:val="22"/>
+          <w:szCs w:val="22"/>
+        </w:rPr>
+        <w:t xml:space="preserve">Phospho </w:t>
       </w:r>
       <w:r>
         <w:rPr>
@@ -7988,13 +7671,8 @@
       <w:r>
         <w:t>ld have also simply chosen the “</w:t>
       </w:r>
-      <w:proofErr w:type="spellStart"/>
-      <w:r>
-        <w:t>Phospho</w:t>
-      </w:r>
-      <w:proofErr w:type="spellEnd"/>
-      <w:r>
-        <w:t xml:space="preserve"> (ST)</w:t>
+      <w:r>
+        <w:t>Phospho (ST)</w:t>
       </w:r>
       <w:r>
         <w:t>”</w:t>
@@ -8166,7 +7844,6 @@
         </w:rPr>
         <w:t>“</w:t>
       </w:r>
-      <w:proofErr w:type="spellStart"/>
       <w:r>
         <w:rPr>
           <w:rFonts w:ascii="Calibri" w:hAnsi="Calibri" w:cs="Calibri"/>
@@ -8175,7 +7852,6 @@
         </w:rPr>
         <w:t>Phospho</w:t>
       </w:r>
-      <w:proofErr w:type="spellEnd"/>
       <w:r>
         <w:rPr>
           <w:rFonts w:ascii="Calibri" w:hAnsi="Calibri" w:cs="Calibri"/>
@@ -8634,15 +8310,7 @@
         <w:t xml:space="preserve"> consult</w:t>
       </w:r>
       <w:r>
-        <w:t xml:space="preserve"> </w:t>
-      </w:r>
-      <w:proofErr w:type="spellStart"/>
-      <w:r>
-        <w:t>Swissprot</w:t>
-      </w:r>
-      <w:proofErr w:type="spellEnd"/>
-      <w:r>
-        <w:t xml:space="preserve">, </w:t>
+        <w:t xml:space="preserve"> Swissprot, </w:t>
       </w:r>
       <w:r>
         <w:t>where you would</w:t>
@@ -9162,25 +8830,7 @@
           <w:sz w:val="22"/>
           <w:szCs w:val="22"/>
         </w:rPr>
-        <w:t xml:space="preserve">Navigate to the </w:t>
-      </w:r>
-      <w:proofErr w:type="spellStart"/>
-      <w:r>
-        <w:rPr>
-          <w:rFonts w:asciiTheme="minorHAnsi" w:hAnsiTheme="minorHAnsi" w:cs="Calibri"/>
-          <w:sz w:val="22"/>
-          <w:szCs w:val="22"/>
-        </w:rPr>
-        <w:t>LibraryExplorer</w:t>
-      </w:r>
-      <w:proofErr w:type="spellEnd"/>
-      <w:r>
-        <w:rPr>
-          <w:rFonts w:asciiTheme="minorHAnsi" w:hAnsiTheme="minorHAnsi" w:cs="Calibri"/>
-          <w:sz w:val="22"/>
-          <w:szCs w:val="22"/>
-        </w:rPr>
-        <w:t xml:space="preserve"> </w:t>
+        <w:t xml:space="preserve">Navigate to the LibraryExplorer </w:t>
       </w:r>
       <w:r>
         <w:rPr>
@@ -9229,21 +8879,7 @@
         <w:rPr>
           <w:rFonts w:cs="Calibri"/>
         </w:rPr>
-        <w:t>“</w:t>
-      </w:r>
-      <w:proofErr w:type="spellStart"/>
-      <w:r>
-        <w:rPr>
-          <w:rFonts w:cs="Calibri"/>
-        </w:rPr>
-        <w:t>human.protdb</w:t>
-      </w:r>
-      <w:proofErr w:type="spellEnd"/>
-      <w:r>
-        <w:rPr>
-          <w:rFonts w:cs="Calibri"/>
-        </w:rPr>
-        <w:t>”</w:t>
+        <w:t>“human.protdb”</w:t>
       </w:r>
       <w:r>
         <w:rPr>
@@ -9861,25 +9497,14 @@
         </w:rPr>
         <w:t xml:space="preserve"> </w:t>
       </w:r>
-      <w:proofErr w:type="gramStart"/>
-      <w:r>
-        <w:rPr>
-          <w:rFonts w:ascii="Calibri" w:hAnsi="Calibri" w:cs="Calibri"/>
-          <w:b/>
-          <w:sz w:val="22"/>
-          <w:szCs w:val="22"/>
-        </w:rPr>
-        <w:t>Add</w:t>
-      </w:r>
-      <w:proofErr w:type="gramEnd"/>
-      <w:r>
-        <w:rPr>
-          <w:rFonts w:ascii="Calibri" w:hAnsi="Calibri" w:cs="Calibri"/>
-          <w:b/>
-          <w:sz w:val="22"/>
-          <w:szCs w:val="22"/>
-        </w:rPr>
-        <w:t xml:space="preserve"> </w:t>
+      <w:r>
+        <w:rPr>
+          <w:rFonts w:ascii="Calibri" w:hAnsi="Calibri" w:cs="Calibri"/>
+          <w:b/>
+          <w:sz w:val="22"/>
+          <w:szCs w:val="22"/>
+        </w:rPr>
+        <w:t xml:space="preserve">Add </w:t>
       </w:r>
       <w:r>
         <w:rPr>
@@ -10043,25 +9668,14 @@
         </w:rPr>
         <w:t xml:space="preserve"> </w:t>
       </w:r>
-      <w:proofErr w:type="gramStart"/>
-      <w:r>
-        <w:rPr>
-          <w:rFonts w:ascii="Calibri" w:hAnsi="Calibri" w:cs="Calibri"/>
-          <w:b/>
-          <w:sz w:val="22"/>
-          <w:szCs w:val="22"/>
-        </w:rPr>
-        <w:t>Include</w:t>
-      </w:r>
-      <w:proofErr w:type="gramEnd"/>
-      <w:r>
-        <w:rPr>
-          <w:rFonts w:ascii="Calibri" w:hAnsi="Calibri" w:cs="Calibri"/>
-          <w:b/>
-          <w:sz w:val="22"/>
-          <w:szCs w:val="22"/>
-        </w:rPr>
-        <w:t xml:space="preserve"> all peptides</w:t>
+      <w:r>
+        <w:rPr>
+          <w:rFonts w:ascii="Calibri" w:hAnsi="Calibri" w:cs="Calibri"/>
+          <w:b/>
+          <w:sz w:val="22"/>
+          <w:szCs w:val="22"/>
+        </w:rPr>
+        <w:t>Include all peptides</w:t>
       </w:r>
       <w:r>
         <w:rPr>
@@ -10352,8 +9966,6 @@
           </wp:inline>
         </w:drawing>
       </w:r>
-      <w:bookmarkStart w:id="0" w:name="_GoBack"/>
-      <w:bookmarkEnd w:id="0"/>
     </w:p>
     <w:p>
       <w:r>
@@ -10645,7 +10257,7 @@
           <w:rPr>
             <w:noProof/>
           </w:rPr>
-          <w:t>20</w:t>
+          <w:t>1</w:t>
         </w:r>
         <w:r>
           <w:rPr>
@@ -16353,7 +15965,7 @@
 </file>
 
 <file path=customXml/itemProps1.xml><?xml version="1.0" encoding="utf-8"?>
-<ds:datastoreItem xmlns:ds="http://schemas.openxmlformats.org/officeDocument/2006/customXml" ds:itemID="{5E2FACBD-1F24-4B6D-9E08-B39B0C4F901B}">
+<ds:datastoreItem xmlns:ds="http://schemas.openxmlformats.org/officeDocument/2006/customXml" ds:itemID="{8F247A7F-9F81-4AC6-A8E6-B0B9E158A22E}">
   <ds:schemaRefs>
     <ds:schemaRef ds:uri="http://schemas.openxmlformats.org/officeDocument/2006/bibliography"/>
   </ds:schemaRefs>

</xml_diff>